<commit_message>
Cleaned up work done by Kori and Randy, 26Feb20.
</commit_message>
<xml_diff>
--- a/WebsiteOutline-JLS (003).docx
+++ b/WebsiteOutline-JLS (003).docx
@@ -72,9 +72,6 @@
           <w:ilvl w:val="0"/>
           <w:numId w:val="2"/>
         </w:numPr>
-        <w:rPr>
-          <w:ins w:id="1" w:author="Randy L. Swaty" w:date="2020-02-26T15:48:00Z"/>
-        </w:rPr>
       </w:pPr>
       <w:r>
         <w:t>Need a workflow diagram with clickable steps (that point you to the page)</w:t>
@@ -87,25 +84,10 @@
           <w:ilvl w:val="0"/>
           <w:numId w:val="2"/>
         </w:numPr>
-        <w:rPr>
-          <w:ins w:id="2" w:author="Randy L. Swaty" w:date="2020-02-26T15:51:00Z"/>
-        </w:rPr>
-      </w:pPr>
-      <w:ins w:id="3" w:author="Randy L. Swaty" w:date="2020-02-26T15:48:00Z">
-        <w:r>
-          <w:t xml:space="preserve">How much do we teach them specific modeling skills vs. giving them </w:t>
-        </w:r>
-      </w:ins>
-      <w:ins w:id="4" w:author="Randy L. Swaty" w:date="2020-02-26T15:49:00Z">
-        <w:r>
-          <w:t>background knowledge and let them plunge</w:t>
-        </w:r>
-      </w:ins>
-      <w:ins w:id="5" w:author="Randy L. Swaty" w:date="2020-02-26T15:51:00Z">
-        <w:r>
-          <w:t>?</w:t>
-        </w:r>
-      </w:ins>
+      </w:pPr>
+      <w:r>
+        <w:t>How much do we teach them specific modeling skills vs. giving them background knowledge and let them plunge?</w:t>
+      </w:r>
     </w:p>
     <w:p>
       <w:pPr>
@@ -115,328 +97,569 @@
           <w:numId w:val="2"/>
         </w:numPr>
       </w:pPr>
-      <w:ins w:id="6" w:author="Randy L. Swaty" w:date="2020-02-26T15:51:00Z">
-        <w:r>
-          <w:t>We need a good inventory of what’s available</w:t>
-        </w:r>
-      </w:ins>
-      <w:bookmarkStart w:id="7" w:name="_GoBack"/>
-      <w:bookmarkEnd w:id="7"/>
+      <w:r>
+        <w:t>We need a good inventory of what’s available</w:t>
+      </w:r>
     </w:p>
     <w:p/>
     <w:p>
       <w:pPr>
         <w:pStyle w:val="NoSpacing"/>
       </w:pPr>
-      <w:commentRangeStart w:id="8"/>
       <w:r>
         <w:t>OUTLINE</w:t>
       </w:r>
-      <w:commentRangeEnd w:id="8"/>
+    </w:p>
+    <w:p>
+      <w:pPr>
+        <w:pStyle w:val="NoSpacing"/>
+      </w:pPr>
+      <w:r>
+        <w:t>Numbers are “Tabs” or separate pages.  Bullets, sub bullets, etc. will be headers of corresponding levels.</w:t>
+      </w:r>
+    </w:p>
+    <w:p>
+      <w:pPr>
+        <w:pStyle w:val="NoSpacing"/>
+        <w:numPr>
+          <w:ilvl w:val="0"/>
+          <w:numId w:val="1"/>
+        </w:numPr>
+      </w:pPr>
+      <w:r>
+        <w:t>HOME</w:t>
+      </w:r>
+    </w:p>
+    <w:p>
+      <w:pPr>
+        <w:pStyle w:val="NoSpacing"/>
+        <w:numPr>
+          <w:ilvl w:val="1"/>
+          <w:numId w:val="1"/>
+        </w:numPr>
+      </w:pPr>
+      <w:r>
+        <w:t>How does veg vary on the landscape</w:t>
+      </w:r>
+      <w:r>
+        <w:t>?  H</w:t>
+      </w:r>
+      <w:r>
+        <w:t>ow do we figure it out</w:t>
+      </w:r>
+      <w:r>
+        <w:t xml:space="preserve"> </w:t>
+      </w:r>
+    </w:p>
+    <w:p>
+      <w:pPr>
+        <w:pStyle w:val="NoSpacing"/>
+        <w:numPr>
+          <w:ilvl w:val="2"/>
+          <w:numId w:val="1"/>
+        </w:numPr>
+      </w:pPr>
+      <w:r>
+        <w:t>look at BpS pub for content</w:t>
+      </w:r>
+      <w:r>
+        <w:t xml:space="preserve">? </w:t>
+      </w:r>
+    </w:p>
+    <w:p>
+      <w:pPr>
+        <w:pStyle w:val="NoSpacing"/>
+        <w:numPr>
+          <w:ilvl w:val="1"/>
+          <w:numId w:val="1"/>
+        </w:numPr>
+      </w:pPr>
+      <w:r>
+        <w:t>What will you find on this website?</w:t>
+      </w:r>
+    </w:p>
+    <w:p>
+      <w:pPr>
+        <w:pStyle w:val="NoSpacing"/>
+        <w:numPr>
+          <w:ilvl w:val="1"/>
+          <w:numId w:val="1"/>
+        </w:numPr>
+      </w:pPr>
+      <w:r>
+        <w:t>Workflow</w:t>
+      </w:r>
+    </w:p>
+    <w:p>
+      <w:pPr>
+        <w:pStyle w:val="NoSpacing"/>
+        <w:numPr>
+          <w:ilvl w:val="1"/>
+          <w:numId w:val="1"/>
+        </w:numPr>
+      </w:pPr>
+      <w:r>
+        <w:t>What can and can’t/shouldn’t you do with this process (for more info see Climate section)</w:t>
+      </w:r>
+    </w:p>
+    <w:p>
+      <w:pPr>
+        <w:pStyle w:val="NoSpacing"/>
+        <w:numPr>
+          <w:ilvl w:val="1"/>
+          <w:numId w:val="1"/>
+        </w:numPr>
+      </w:pPr>
+      <w:r>
+        <w:t>STSMs are a framework for exploring ecosystems and testing management</w:t>
+      </w:r>
+      <w:r>
+        <w:t xml:space="preserve">.  Your workflow might look like this.  </w:t>
+      </w:r>
+    </w:p>
+    <w:p>
+      <w:pPr>
+        <w:pStyle w:val="NoSpacing"/>
+        <w:numPr>
+          <w:ilvl w:val="0"/>
+          <w:numId w:val="1"/>
+        </w:numPr>
+      </w:pPr>
+      <w:r>
+        <w:t>State and Transition Models</w:t>
+      </w:r>
+    </w:p>
+    <w:p>
+      <w:pPr>
+        <w:pStyle w:val="NoSpacing"/>
+        <w:numPr>
+          <w:ilvl w:val="1"/>
+          <w:numId w:val="1"/>
+        </w:numPr>
+      </w:pPr>
+      <w:r>
+        <w:t>What are State and Transition Models</w:t>
+      </w:r>
+    </w:p>
+    <w:p>
+      <w:pPr>
+        <w:pStyle w:val="NoSpacing"/>
+        <w:numPr>
+          <w:ilvl w:val="1"/>
+          <w:numId w:val="1"/>
+        </w:numPr>
+      </w:pPr>
+      <w:r>
+        <w:t>Some additional background, adding more specificity…maybe some examples (and/or links to)</w:t>
+      </w:r>
+    </w:p>
+    <w:p>
+      <w:pPr>
+        <w:pStyle w:val="NoSpacing"/>
+        <w:numPr>
+          <w:ilvl w:val="0"/>
+          <w:numId w:val="1"/>
+        </w:numPr>
+      </w:pPr>
+      <w:r>
+        <w:t>LANDFIRE STMs</w:t>
+      </w:r>
+    </w:p>
+    <w:p>
+      <w:pPr>
+        <w:pStyle w:val="NoSpacing"/>
+        <w:numPr>
+          <w:ilvl w:val="0"/>
+          <w:numId w:val="4"/>
+        </w:numPr>
+      </w:pPr>
+      <w:r>
+        <w:t>Background Knowledge</w:t>
+      </w:r>
+    </w:p>
+    <w:p>
+      <w:pPr>
+        <w:pStyle w:val="NoSpacing"/>
+        <w:numPr>
+          <w:ilvl w:val="1"/>
+          <w:numId w:val="4"/>
+        </w:numPr>
+      </w:pPr>
+      <w:r>
+        <w:t>Get to Know LF BpS STM Models and Descriptions</w:t>
+      </w:r>
+    </w:p>
+    <w:p>
+      <w:pPr>
+        <w:pStyle w:val="NoSpacing"/>
+        <w:numPr>
+          <w:ilvl w:val="1"/>
+          <w:numId w:val="4"/>
+        </w:numPr>
+      </w:pPr>
+      <w:r>
+        <w:t>What is LANDFIRE and why did they create these models. Map Zones (map?)</w:t>
+      </w:r>
+    </w:p>
+    <w:p>
+      <w:pPr>
+        <w:pStyle w:val="NoSpacing"/>
+        <w:numPr>
+          <w:ilvl w:val="1"/>
+          <w:numId w:val="4"/>
+        </w:numPr>
+      </w:pPr>
+      <w:r>
+        <w:t>Maybe a nice looking diagram (would this be where we put an interactive image? This would be an image of a model in syncrosim)</w:t>
+      </w:r>
+    </w:p>
+    <w:p>
+      <w:pPr>
+        <w:pStyle w:val="NoSpacing"/>
+        <w:numPr>
+          <w:ilvl w:val="1"/>
+          <w:numId w:val="4"/>
+        </w:numPr>
+      </w:pPr>
+      <w:r>
+        <w:t>What do the models represent (historic)</w:t>
+      </w:r>
+    </w:p>
+    <w:p>
+      <w:pPr>
+        <w:pStyle w:val="NoSpacing"/>
+        <w:numPr>
+          <w:ilvl w:val="1"/>
+          <w:numId w:val="4"/>
+        </w:numPr>
+      </w:pPr>
+      <w:r>
+        <w:t>What are they and how are they linked (model and description)</w:t>
+      </w:r>
+    </w:p>
+    <w:p>
+      <w:pPr>
+        <w:pStyle w:val="NoSpacing"/>
+        <w:numPr>
+          <w:ilvl w:val="1"/>
+          <w:numId w:val="4"/>
+        </w:numPr>
+      </w:pPr>
+      <w:r>
+        <w:t>Application scale of the models</w:t>
+      </w:r>
+    </w:p>
+    <w:p>
+      <w:pPr>
+        <w:pStyle w:val="NoSpacing"/>
+        <w:numPr>
+          <w:ilvl w:val="0"/>
+          <w:numId w:val="1"/>
+        </w:numPr>
+      </w:pPr>
+      <w:r>
+        <w:t>Review your LANDFIRE models</w:t>
+      </w:r>
+    </w:p>
+    <w:p>
+      <w:pPr>
+        <w:pStyle w:val="NoSpacing"/>
+        <w:numPr>
+          <w:ilvl w:val="1"/>
+          <w:numId w:val="1"/>
+        </w:numPr>
+      </w:pPr>
+      <w:r>
+        <w:t>Getting to work</w:t>
+      </w:r>
+    </w:p>
+    <w:p>
+      <w:pPr>
+        <w:pStyle w:val="NoSpacing"/>
+        <w:numPr>
+          <w:ilvl w:val="2"/>
+          <w:numId w:val="1"/>
+        </w:numPr>
+      </w:pPr>
+      <w:r>
+        <w:t>How to find your model(s) go to landfirereview.</w:t>
+      </w:r>
+      <w:commentRangeStart w:id="1"/>
+      <w:r>
+        <w:t>org</w:t>
+      </w:r>
+      <w:commentRangeEnd w:id="1"/>
       <w:r>
         <w:rPr>
           <w:rStyle w:val="CommentReference"/>
         </w:rPr>
-        <w:commentReference w:id="8"/>
-      </w:r>
-    </w:p>
-    <w:p>
-      <w:pPr>
-        <w:pStyle w:val="NoSpacing"/>
-        <w:numPr>
-          <w:ilvl w:val="0"/>
-          <w:numId w:val="1"/>
-        </w:numPr>
-      </w:pPr>
-      <w:r>
-        <w:t>How does veg vary on the landscape and how do we figure it out</w:t>
-      </w:r>
-      <w:r>
-        <w:t xml:space="preserve"> (look at BpS pub for content)</w:t>
-      </w:r>
-      <w:r>
-        <w:t xml:space="preserve">?  </w:t>
-      </w:r>
-    </w:p>
-    <w:p>
-      <w:pPr>
-        <w:pStyle w:val="NoSpacing"/>
-        <w:numPr>
-          <w:ilvl w:val="1"/>
-          <w:numId w:val="1"/>
-        </w:numPr>
-      </w:pPr>
-      <w:r>
-        <w:t>What can and can’t/shouldn’t you do with this process (for more info see Climate section)</w:t>
-      </w:r>
-    </w:p>
-    <w:p>
-      <w:pPr>
-        <w:pStyle w:val="NoSpacing"/>
-        <w:numPr>
-          <w:ilvl w:val="1"/>
-          <w:numId w:val="1"/>
-        </w:numPr>
-      </w:pPr>
-      <w:r>
-        <w:t>STSMs are a framework for exploring ecosystems and testing management</w:t>
-      </w:r>
-      <w:r>
-        <w:t xml:space="preserve">.  Your workflow might look like this.  </w:t>
-      </w:r>
-    </w:p>
-    <w:p>
-      <w:pPr>
-        <w:pStyle w:val="NoSpacing"/>
-        <w:numPr>
-          <w:ilvl w:val="0"/>
-          <w:numId w:val="1"/>
-        </w:numPr>
-      </w:pPr>
-      <w:r>
-        <w:t>Don’t know State and Transition Models? Start Here</w:t>
-      </w:r>
-    </w:p>
-    <w:p>
-      <w:pPr>
-        <w:pStyle w:val="NoSpacing"/>
-        <w:numPr>
-          <w:ilvl w:val="1"/>
-          <w:numId w:val="1"/>
-        </w:numPr>
-      </w:pPr>
-      <w:r>
-        <w:t>Some additional background, adding more specificity…maybe some examples (and/or links to)</w:t>
-      </w:r>
-    </w:p>
-    <w:p>
-      <w:pPr>
-        <w:pStyle w:val="NoSpacing"/>
-        <w:numPr>
-          <w:ilvl w:val="1"/>
-          <w:numId w:val="1"/>
-        </w:numPr>
-      </w:pPr>
-      <w:r>
-        <w:t>Video (from Apex) and little text</w:t>
-      </w:r>
-    </w:p>
-    <w:p>
-      <w:pPr>
-        <w:pStyle w:val="NoSpacing"/>
-        <w:numPr>
-          <w:ilvl w:val="0"/>
-          <w:numId w:val="1"/>
-        </w:numPr>
-      </w:pPr>
-      <w:r>
-        <w:t xml:space="preserve">Get to Know LF BpS </w:t>
-      </w:r>
-      <w:r>
-        <w:t xml:space="preserve">STM </w:t>
-      </w:r>
-      <w:r>
-        <w:t>Models and Descriptions</w:t>
-      </w:r>
-    </w:p>
-    <w:p>
-      <w:pPr>
-        <w:pStyle w:val="NoSpacing"/>
-        <w:numPr>
-          <w:ilvl w:val="1"/>
-          <w:numId w:val="1"/>
-        </w:numPr>
-      </w:pPr>
-      <w:r>
-        <w:t>What is LANDFIRE and why did they create these models</w:t>
-      </w:r>
-      <w:r>
-        <w:t>.  Map Zones (map?)</w:t>
-      </w:r>
-    </w:p>
-    <w:p>
-      <w:pPr>
-        <w:pStyle w:val="NoSpacing"/>
-        <w:numPr>
-          <w:ilvl w:val="1"/>
-          <w:numId w:val="1"/>
-        </w:numPr>
-      </w:pPr>
-      <w:r>
-        <w:t>What do the models represent (historic)</w:t>
-      </w:r>
-    </w:p>
-    <w:p>
-      <w:pPr>
-        <w:pStyle w:val="NoSpacing"/>
-        <w:numPr>
-          <w:ilvl w:val="1"/>
+        <w:commentReference w:id="1"/>
+      </w:r>
+    </w:p>
+    <w:p>
+      <w:pPr>
+        <w:pStyle w:val="NoSpacing"/>
+        <w:numPr>
+          <w:ilvl w:val="2"/>
+          <w:numId w:val="1"/>
+        </w:numPr>
+      </w:pPr>
+      <w:r>
+        <w:t>What is all of this stuff in the description?  Biophy who?</w:t>
+      </w:r>
+    </w:p>
+    <w:p>
+      <w:pPr>
+        <w:pStyle w:val="NoSpacing"/>
+        <w:numPr>
+          <w:ilvl w:val="2"/>
+          <w:numId w:val="1"/>
+        </w:numPr>
+      </w:pPr>
+      <w:r>
+        <w:t>Maybe a nice looking diagram (would this be where we put an interactive image? This would be an image of a model in syncrosim)</w:t>
+      </w:r>
+    </w:p>
+    <w:p>
+      <w:pPr>
+        <w:pStyle w:val="NoSpacing"/>
+        <w:numPr>
+          <w:ilvl w:val="2"/>
+          <w:numId w:val="1"/>
+        </w:numPr>
+      </w:pPr>
+      <w:r>
+        <w:t>Running the model…do the results match the description?  Video?  Printable instructions?</w:t>
+      </w:r>
+    </w:p>
+    <w:p>
+      <w:pPr>
+        <w:pStyle w:val="NoSpacing"/>
+        <w:numPr>
+          <w:ilvl w:val="3"/>
+          <w:numId w:val="1"/>
+        </w:numPr>
+      </w:pPr>
+      <w:r>
+        <w:t>Setting initial conditions</w:t>
+      </w:r>
+    </w:p>
+    <w:p>
+      <w:pPr>
+        <w:pStyle w:val="NoSpacing"/>
+        <w:numPr>
+          <w:ilvl w:val="3"/>
+          <w:numId w:val="1"/>
+        </w:numPr>
+      </w:pPr>
+      <w:r>
+        <w:t>Creating useful outputs like this:</w:t>
+      </w:r>
+    </w:p>
+    <w:p>
+      <w:pPr>
+        <w:pStyle w:val="NoSpacing"/>
+        <w:numPr>
+          <w:ilvl w:val="2"/>
           <w:numId w:val="1"/>
         </w:numPr>
         <w:rPr>
-          <w:ins w:id="9" w:author="Jim Smith" w:date="2020-02-25T09:07:00Z"/>
+          <w:strike/>
         </w:rPr>
       </w:pPr>
       <w:r>
-        <w:t>What are they and how are they linked (model and description)</w:t>
-      </w:r>
-    </w:p>
-    <w:p>
-      <w:pPr>
-        <w:pStyle w:val="NoSpacing"/>
-        <w:numPr>
-          <w:ilvl w:val="1"/>
-          <w:numId w:val="1"/>
-        </w:numPr>
-      </w:pPr>
-      <w:ins w:id="10" w:author="Jim Smith" w:date="2020-02-25T09:08:00Z">
-        <w:r>
-          <w:t>Application scale of the models</w:t>
-        </w:r>
-      </w:ins>
-    </w:p>
-    <w:p>
-      <w:pPr>
-        <w:pStyle w:val="NoSpacing"/>
-        <w:numPr>
-          <w:ilvl w:val="0"/>
-          <w:numId w:val="1"/>
-        </w:numPr>
-      </w:pPr>
-      <w:r>
-        <w:t xml:space="preserve">Your baseline: </w:t>
-      </w:r>
-      <w:r>
-        <w:t xml:space="preserve">Understanding and reviewing your </w:t>
-      </w:r>
-      <w:r>
-        <w:t xml:space="preserve">historic descriptions and </w:t>
-      </w:r>
-      <w:r>
-        <w:t>models</w:t>
-      </w:r>
-      <w:r>
-        <w:t xml:space="preserve"> </w:t>
-      </w:r>
-    </w:p>
-    <w:p>
-      <w:pPr>
-        <w:pStyle w:val="NoSpacing"/>
-        <w:numPr>
-          <w:ilvl w:val="1"/>
-          <w:numId w:val="1"/>
-        </w:numPr>
-      </w:pPr>
-      <w:r>
-        <w:t xml:space="preserve">How to find your model(s) </w:t>
-      </w:r>
-      <w:del w:id="11" w:author="Jim Smith" w:date="2020-02-25T09:08:00Z">
-        <w:r>
-          <w:delText xml:space="preserve"> </w:delText>
-        </w:r>
-      </w:del>
-      <w:r>
-        <w:t>go to landfirereview.</w:t>
-      </w:r>
-      <w:commentRangeStart w:id="12"/>
-      <w:r>
-        <w:t>org</w:t>
-      </w:r>
-      <w:commentRangeEnd w:id="12"/>
+        <w:t xml:space="preserve">Shiny app or data </w:t>
+      </w:r>
+      <w:commentRangeStart w:id="2"/>
+      <w:r>
+        <w:t>table</w:t>
+      </w:r>
+      <w:commentRangeEnd w:id="2"/>
       <w:r>
         <w:rPr>
           <w:rStyle w:val="CommentReference"/>
         </w:rPr>
-        <w:commentReference w:id="12"/>
-      </w:r>
-    </w:p>
-    <w:p>
-      <w:pPr>
-        <w:pStyle w:val="NoSpacing"/>
-        <w:numPr>
-          <w:ilvl w:val="1"/>
-          <w:numId w:val="1"/>
-        </w:numPr>
-      </w:pPr>
-      <w:r>
-        <w:t>What is all of this stuff in the description?  Biophy who?</w:t>
-      </w:r>
-    </w:p>
-    <w:p>
-      <w:pPr>
-        <w:pStyle w:val="NoSpacing"/>
-        <w:numPr>
-          <w:ilvl w:val="1"/>
-          <w:numId w:val="1"/>
-        </w:numPr>
-      </w:pPr>
-      <w:r>
-        <w:t>Maybe a nice looking diagram (would this be where we put an interactive image? This would be an image of a model in syncrosim)</w:t>
-      </w:r>
-    </w:p>
-    <w:p>
-      <w:pPr>
-        <w:pStyle w:val="NoSpacing"/>
-        <w:numPr>
-          <w:ilvl w:val="1"/>
-          <w:numId w:val="1"/>
-        </w:numPr>
-      </w:pPr>
-      <w:r>
-        <w:t>Running the model…do the results match the description?  Video?  Printable instructions?</w:t>
-      </w:r>
-    </w:p>
-    <w:p>
-      <w:pPr>
-        <w:pStyle w:val="NoSpacing"/>
-        <w:numPr>
-          <w:ilvl w:val="2"/>
-          <w:numId w:val="1"/>
-        </w:numPr>
-      </w:pPr>
-      <w:r>
+        <w:commentReference w:id="2"/>
+      </w:r>
+      <w:r>
+        <w:t xml:space="preserve"> if we can put the data together in time</w:t>
+      </w:r>
+    </w:p>
+    <w:p>
+      <w:pPr>
+        <w:pStyle w:val="NoSpacing"/>
+        <w:numPr>
+          <w:ilvl w:val="0"/>
+          <w:numId w:val="1"/>
+        </w:numPr>
+      </w:pPr>
+      <w:r>
+        <w:t>Using the model to answer your very own question</w:t>
+      </w:r>
+      <w:r>
+        <w:t xml:space="preserve"> (video based…probably us)</w:t>
+      </w:r>
+    </w:p>
+    <w:p>
+      <w:pPr>
+        <w:pStyle w:val="NoSpacing"/>
+        <w:numPr>
+          <w:ilvl w:val="1"/>
+          <w:numId w:val="1"/>
+        </w:numPr>
+      </w:pPr>
+      <w:r>
+        <w:t>Setting up your library…will need new video</w:t>
+      </w:r>
+    </w:p>
+    <w:p>
+      <w:pPr>
+        <w:pStyle w:val="NoSpacing"/>
+        <w:numPr>
+          <w:ilvl w:val="1"/>
+          <w:numId w:val="1"/>
+        </w:numPr>
+      </w:pPr>
+      <w:r>
+        <w:lastRenderedPageBreak/>
         <w:t>Setting initial conditions</w:t>
       </w:r>
-    </w:p>
-    <w:p>
-      <w:pPr>
-        <w:pStyle w:val="NoSpacing"/>
-        <w:numPr>
-          <w:ilvl w:val="2"/>
-          <w:numId w:val="1"/>
-        </w:numPr>
-      </w:pPr>
-      <w:r>
-        <w:t>Creating useful outputs like this:</w:t>
-      </w:r>
-    </w:p>
-    <w:p>
-      <w:pPr>
-        <w:pStyle w:val="NoSpacing"/>
-        <w:numPr>
-          <w:ilvl w:val="1"/>
-          <w:numId w:val="1"/>
-        </w:numPr>
-        <w:rPr>
-          <w:strike/>
-        </w:rPr>
-      </w:pPr>
-      <w:r>
-        <w:t xml:space="preserve">Shiny app or data </w:t>
-      </w:r>
-      <w:commentRangeStart w:id="13"/>
-      <w:r>
-        <w:t>table</w:t>
-      </w:r>
-      <w:commentRangeEnd w:id="13"/>
+      <w:r>
+        <w:t>—will need new video</w:t>
+      </w:r>
+    </w:p>
+    <w:p>
+      <w:pPr>
+        <w:pStyle w:val="NoSpacing"/>
+        <w:numPr>
+          <w:ilvl w:val="1"/>
+          <w:numId w:val="1"/>
+        </w:numPr>
+      </w:pPr>
+      <w:r>
+        <w:t xml:space="preserve">Setting modeling standardsBest practices?  </w:t>
+      </w:r>
+      <w:r>
+        <w:t xml:space="preserve">For example, the set of possible states and disturbances, standardize how long you run the model </w:t>
+      </w:r>
+      <w:commentRangeStart w:id="3"/>
+      <w:r>
+        <w:t>for</w:t>
+      </w:r>
+      <w:commentRangeEnd w:id="3"/>
       <w:r>
         <w:rPr>
           <w:rStyle w:val="CommentReference"/>
         </w:rPr>
-        <w:commentReference w:id="13"/>
-      </w:r>
-      <w:r>
-        <w:t xml:space="preserve"> if we can put the data together in time</w:t>
+        <w:commentReference w:id="3"/>
+      </w:r>
+    </w:p>
+    <w:p>
+      <w:pPr>
+        <w:pStyle w:val="NoSpacing"/>
+        <w:numPr>
+          <w:ilvl w:val="1"/>
+          <w:numId w:val="1"/>
+        </w:numPr>
+      </w:pPr>
+      <w:r>
+        <w:t>Add states</w:t>
+      </w:r>
+    </w:p>
+    <w:p>
+      <w:pPr>
+        <w:pStyle w:val="NoSpacing"/>
+        <w:numPr>
+          <w:ilvl w:val="1"/>
+          <w:numId w:val="1"/>
+        </w:numPr>
+      </w:pPr>
+      <w:r>
+        <w:t>Change disturbances (add, delete, modify)</w:t>
+      </w:r>
+    </w:p>
+    <w:p>
+      <w:pPr>
+        <w:pStyle w:val="NoSpacing"/>
+        <w:numPr>
+          <w:ilvl w:val="1"/>
+          <w:numId w:val="1"/>
+        </w:numPr>
+      </w:pPr>
+      <w:r>
+        <w:t>How to document as you go</w:t>
+      </w:r>
+    </w:p>
+    <w:p>
+      <w:pPr>
+        <w:pStyle w:val="NoSpacing"/>
+        <w:numPr>
+          <w:ilvl w:val="1"/>
+          <w:numId w:val="1"/>
+        </w:numPr>
+      </w:pPr>
+      <w:r>
+        <w:t>Things to think about</w:t>
+      </w:r>
+    </w:p>
+    <w:p>
+      <w:pPr>
+        <w:pStyle w:val="NoSpacing"/>
+        <w:numPr>
+          <w:ilvl w:val="2"/>
+          <w:numId w:val="1"/>
+        </w:numPr>
+      </w:pPr>
+      <w:r>
+        <w:t>Including historical vs. current disturbance regimes</w:t>
+      </w:r>
+    </w:p>
+    <w:p>
+      <w:pPr>
+        <w:pStyle w:val="NoSpacing"/>
+        <w:numPr>
+          <w:ilvl w:val="2"/>
+          <w:numId w:val="1"/>
+        </w:numPr>
+      </w:pPr>
+      <w:r>
+        <w:t>What new classes might you need</w:t>
+      </w:r>
+    </w:p>
+    <w:p>
+      <w:pPr>
+        <w:pStyle w:val="NoSpacing"/>
+        <w:numPr>
+          <w:ilvl w:val="2"/>
+          <w:numId w:val="1"/>
+        </w:numPr>
+      </w:pPr>
+      <w:r>
+        <w:t>Etc</w:t>
+      </w:r>
+    </w:p>
+    <w:p>
+      <w:pPr>
+        <w:pStyle w:val="NoSpacing"/>
+        <w:numPr>
+          <w:ilvl w:val="1"/>
+          <w:numId w:val="1"/>
+        </w:numPr>
+      </w:pPr>
+      <w:r>
+        <w:t>Incorporating climate</w:t>
+      </w:r>
+    </w:p>
+    <w:p>
+      <w:pPr>
+        <w:pStyle w:val="NoSpacing"/>
+        <w:numPr>
+          <w:ilvl w:val="2"/>
+          <w:numId w:val="1"/>
+        </w:numPr>
+      </w:pPr>
+      <w:r>
+        <w:t>What you can/can’t do relevant to climate change here</w:t>
       </w:r>
     </w:p>
     <w:p>
@@ -448,242 +671,21 @@
         </w:numPr>
       </w:pPr>
       <w:r>
-        <w:t>Using the model to answer your very own question</w:t>
-      </w:r>
-      <w:ins w:id="14" w:author="Randy L. Swaty" w:date="2020-02-26T15:35:00Z">
-        <w:r>
-          <w:t xml:space="preserve"> (video based…probably us</w:t>
-        </w:r>
-      </w:ins>
-      <w:ins w:id="15" w:author="Randy L. Swaty" w:date="2020-02-26T15:36:00Z">
-        <w:r>
-          <w:t>)</w:t>
-        </w:r>
-      </w:ins>
-    </w:p>
-    <w:p>
-      <w:pPr>
-        <w:pStyle w:val="NoSpacing"/>
-        <w:numPr>
-          <w:ilvl w:val="1"/>
-          <w:numId w:val="1"/>
-        </w:numPr>
-        <w:rPr>
-          <w:ins w:id="16" w:author="Randy L. Swaty" w:date="2020-02-26T15:33:00Z"/>
-        </w:rPr>
-      </w:pPr>
-      <w:ins w:id="17" w:author="Randy L. Swaty" w:date="2020-02-26T15:33:00Z">
-        <w:r>
-          <w:t>Setting up your library…</w:t>
-        </w:r>
-      </w:ins>
-      <w:ins w:id="18" w:author="Randy L. Swaty" w:date="2020-02-26T15:36:00Z">
-        <w:r>
-          <w:t>will need new video</w:t>
-        </w:r>
-      </w:ins>
-    </w:p>
-    <w:p>
-      <w:pPr>
-        <w:pStyle w:val="NoSpacing"/>
-        <w:numPr>
-          <w:ilvl w:val="1"/>
-          <w:numId w:val="1"/>
-        </w:numPr>
-        <w:rPr>
-          <w:ins w:id="19" w:author="Randy L. Swaty" w:date="2020-02-26T15:22:00Z"/>
-        </w:rPr>
-        <w:pPrChange w:id="20" w:author="Randy L. Swaty" w:date="2020-02-26T15:29:00Z">
-          <w:pPr>
-            <w:pStyle w:val="NoSpacing"/>
-            <w:numPr>
-              <w:ilvl w:val="2"/>
-              <w:numId w:val="1"/>
-            </w:numPr>
-            <w:ind w:left="1800" w:hanging="360"/>
-          </w:pPr>
-        </w:pPrChange>
-      </w:pPr>
-      <w:ins w:id="21" w:author="Randy L. Swaty" w:date="2020-02-26T15:22:00Z">
-        <w:r>
-          <w:t>Setting initial conditions</w:t>
-        </w:r>
-      </w:ins>
-      <w:ins w:id="22" w:author="Randy L. Swaty" w:date="2020-02-26T15:36:00Z">
-        <w:r>
-          <w:t>—will need new video</w:t>
-        </w:r>
-      </w:ins>
-    </w:p>
-    <w:p>
-      <w:pPr>
-        <w:pStyle w:val="NoSpacing"/>
-        <w:numPr>
-          <w:ilvl w:val="1"/>
-          <w:numId w:val="1"/>
-        </w:numPr>
-      </w:pPr>
-      <w:r>
-        <w:t>Setting modeling standards</w:t>
-      </w:r>
-      <w:del w:id="23" w:author="Randy L. Swaty" w:date="2020-02-26T15:31:00Z">
-        <w:r>
-          <w:delText xml:space="preserve">---what is this?  </w:delText>
-        </w:r>
-      </w:del>
-      <w:r>
-        <w:t xml:space="preserve">Best practices?  </w:t>
-      </w:r>
-      <w:ins w:id="24" w:author="Randy L. Swaty" w:date="2020-02-26T15:31:00Z">
-        <w:r>
-          <w:t xml:space="preserve">For example, the set of possible states and disturbances, standardize how long you run the model </w:t>
-        </w:r>
-        <w:commentRangeStart w:id="25"/>
-        <w:r>
-          <w:t>for</w:t>
-        </w:r>
-        <w:commentRangeEnd w:id="25"/>
-        <w:r>
-          <w:rPr>
-            <w:rStyle w:val="CommentReference"/>
-          </w:rPr>
-          <w:commentReference w:id="25"/>
-        </w:r>
-      </w:ins>
-    </w:p>
-    <w:p>
-      <w:pPr>
-        <w:pStyle w:val="NoSpacing"/>
-        <w:numPr>
-          <w:ilvl w:val="1"/>
-          <w:numId w:val="1"/>
-        </w:numPr>
-      </w:pPr>
-      <w:r>
-        <w:t>Add states</w:t>
-      </w:r>
-    </w:p>
-    <w:p>
-      <w:pPr>
-        <w:pStyle w:val="NoSpacing"/>
-        <w:numPr>
-          <w:ilvl w:val="1"/>
-          <w:numId w:val="1"/>
-        </w:numPr>
-      </w:pPr>
-      <w:r>
-        <w:t>Change disturbances (add, delete, modify)</w:t>
-      </w:r>
-    </w:p>
-    <w:p>
-      <w:pPr>
-        <w:pStyle w:val="NoSpacing"/>
-        <w:numPr>
-          <w:ilvl w:val="1"/>
-          <w:numId w:val="1"/>
-        </w:numPr>
-      </w:pPr>
-      <w:r>
-        <w:t>How to document as you go</w:t>
-      </w:r>
-    </w:p>
-    <w:p>
-      <w:pPr>
-        <w:pStyle w:val="NoSpacing"/>
-        <w:numPr>
-          <w:ilvl w:val="1"/>
-          <w:numId w:val="1"/>
-        </w:numPr>
-      </w:pPr>
-      <w:r>
-        <w:t>Things to think about</w:t>
-      </w:r>
-    </w:p>
-    <w:p>
-      <w:pPr>
-        <w:pStyle w:val="NoSpacing"/>
-        <w:numPr>
-          <w:ilvl w:val="2"/>
-          <w:numId w:val="1"/>
-        </w:numPr>
-      </w:pPr>
-      <w:r>
-        <w:t>Including historical vs. current disturbance regimes</w:t>
-      </w:r>
-    </w:p>
-    <w:p>
-      <w:pPr>
-        <w:pStyle w:val="NoSpacing"/>
-        <w:numPr>
-          <w:ilvl w:val="2"/>
-          <w:numId w:val="1"/>
-        </w:numPr>
-      </w:pPr>
-      <w:r>
-        <w:t>What new classes might you need</w:t>
-      </w:r>
-    </w:p>
-    <w:p>
-      <w:pPr>
-        <w:pStyle w:val="NoSpacing"/>
-        <w:numPr>
-          <w:ilvl w:val="2"/>
-          <w:numId w:val="1"/>
-        </w:numPr>
-      </w:pPr>
-      <w:r>
-        <w:t>Etc</w:t>
-      </w:r>
-    </w:p>
-    <w:p>
-      <w:pPr>
-        <w:pStyle w:val="NoSpacing"/>
-        <w:numPr>
-          <w:ilvl w:val="1"/>
-          <w:numId w:val="1"/>
-        </w:numPr>
-      </w:pPr>
-      <w:r>
-        <w:t>Incorporating climate</w:t>
-      </w:r>
-    </w:p>
-    <w:p>
-      <w:pPr>
-        <w:pStyle w:val="NoSpacing"/>
-        <w:numPr>
-          <w:ilvl w:val="2"/>
-          <w:numId w:val="1"/>
-        </w:numPr>
-      </w:pPr>
-      <w:r>
-        <w:lastRenderedPageBreak/>
-        <w:t>What you can/can’t do relevant to climate change here</w:t>
-      </w:r>
-    </w:p>
-    <w:p>
-      <w:pPr>
-        <w:pStyle w:val="NoSpacing"/>
-        <w:numPr>
-          <w:ilvl w:val="0"/>
-          <w:numId w:val="1"/>
-        </w:numPr>
-      </w:pPr>
-      <w:r>
         <w:t>Advanced modeling options</w:t>
       </w:r>
       <w:r>
         <w:t xml:space="preserve">-how far are we going into this?  Does climate change go here? (Could be under 5; also could be “hidden” so you can click to it but it’s not in the top </w:t>
       </w:r>
-      <w:commentRangeStart w:id="26"/>
+      <w:commentRangeStart w:id="4"/>
       <w:r>
         <w:t>navigation</w:t>
       </w:r>
-      <w:commentRangeEnd w:id="26"/>
+      <w:commentRangeEnd w:id="4"/>
       <w:r>
         <w:rPr>
           <w:rStyle w:val="CommentReference"/>
         </w:rPr>
-        <w:commentReference w:id="26"/>
+        <w:commentReference w:id="4"/>
       </w:r>
       <w:r>
         <w:t>)</w:t>
@@ -747,9 +749,6 @@
           <w:ilvl w:val="1"/>
           <w:numId w:val="1"/>
         </w:numPr>
-        <w:rPr>
-          <w:ins w:id="27" w:author="Randy L. Swaty" w:date="2020-02-26T15:32:00Z"/>
-        </w:rPr>
       </w:pPr>
       <w:r>
         <w:t>Model modification form</w:t>
@@ -762,30 +761,27 @@
           <w:ilvl w:val="0"/>
           <w:numId w:val="1"/>
         </w:numPr>
-        <w:pPrChange w:id="28" w:author="Randy L. Swaty" w:date="2020-02-26T15:32:00Z">
-          <w:pPr>
-            <w:pStyle w:val="NoSpacing"/>
-            <w:numPr>
-              <w:ilvl w:val="1"/>
-              <w:numId w:val="1"/>
-            </w:numPr>
-            <w:ind w:left="1080" w:hanging="360"/>
-          </w:pPr>
-        </w:pPrChange>
-      </w:pPr>
-      <w:ins w:id="29" w:author="Randy L. Swaty" w:date="2020-02-26T15:32:00Z">
-        <w:r>
-          <w:t>Perspectives</w:t>
-        </w:r>
-        <w:r>
-          <w:t>—a more person</w:t>
-        </w:r>
-      </w:ins>
-      <w:ins w:id="30" w:author="Randy L. Swaty" w:date="2020-02-26T15:33:00Z">
-        <w:r>
-          <w:t>able exploration of modeling, data limits, expectations, etc.</w:t>
-        </w:r>
-      </w:ins>
+      </w:pPr>
+      <w:r>
+        <w:t>Examples—information on our demo models (Ones that Jim, Kori and Randy developed)</w:t>
+      </w:r>
+      <w:bookmarkStart w:id="5" w:name="_GoBack"/>
+      <w:bookmarkEnd w:id="5"/>
+    </w:p>
+    <w:p>
+      <w:pPr>
+        <w:pStyle w:val="NoSpacing"/>
+        <w:numPr>
+          <w:ilvl w:val="0"/>
+          <w:numId w:val="1"/>
+        </w:numPr>
+      </w:pPr>
+      <w:r>
+        <w:t>Perspectives</w:t>
+      </w:r>
+      <w:r>
+        <w:t>—a more personable exploration of modeling, data limits, expectations, etc.</w:t>
+      </w:r>
     </w:p>
     <w:sectPr>
       <w:pgSz w:w="12240" w:h="15840"/>
@@ -815,7 +811,7 @@
       </w:r>
     </w:p>
   </w:comment>
-  <w:comment w:id="8" w:author="Jim Smith" w:date="2020-02-25T09:06:00Z" w:initials="JS">
+  <w:comment w:id="1" w:author="Jim Smith" w:date="2020-02-25T09:08:00Z" w:initials="JS">
     <w:p>
       <w:pPr>
         <w:pStyle w:val="CommentText"/>
@@ -827,11 +823,11 @@
         <w:annotationRef/>
       </w:r>
       <w:r>
-        <w:t>Are the numbers “Tabs” on the webpage?</w:t>
+        <w:t>Don’t forget the LF Install Apex is working on for ST-Sim</w:t>
       </w:r>
     </w:p>
   </w:comment>
-  <w:comment w:id="12" w:author="Jim Smith" w:date="2020-02-25T09:08:00Z" w:initials="JS">
+  <w:comment w:id="2" w:author="Jim Smith" w:date="2020-02-25T09:09:00Z" w:initials="JS">
     <w:p>
       <w:pPr>
         <w:pStyle w:val="CommentText"/>
@@ -843,11 +839,11 @@
         <w:annotationRef/>
       </w:r>
       <w:r>
-        <w:t>Don’t forget the LF Install Apex is working on for ST-Sim</w:t>
+        <w:t>Not sure what this would include?</w:t>
       </w:r>
     </w:p>
   </w:comment>
-  <w:comment w:id="13" w:author="Jim Smith" w:date="2020-02-25T09:09:00Z" w:initials="JS">
+  <w:comment w:id="3" w:author="Randy L. Swaty" w:date="2020-02-26T15:31:00Z" w:initials="RLS">
     <w:p>
       <w:pPr>
         <w:pStyle w:val="CommentText"/>
@@ -859,27 +855,11 @@
         <w:annotationRef/>
       </w:r>
       <w:r>
-        <w:t>Not sure what this would include?</w:t>
+        <w:t>Ask Jim about this</w:t>
       </w:r>
     </w:p>
   </w:comment>
-  <w:comment w:id="25" w:author="Randy L. Swaty" w:date="2020-02-26T15:31:00Z" w:initials="RLS">
-    <w:p>
-      <w:pPr>
-        <w:pStyle w:val="CommentText"/>
-      </w:pPr>
-      <w:r>
-        <w:rPr>
-          <w:rStyle w:val="CommentReference"/>
-        </w:rPr>
-        <w:annotationRef/>
-      </w:r>
-      <w:r>
-        <w:t>Ask Jim about this</w:t>
-      </w:r>
-    </w:p>
-  </w:comment>
-  <w:comment w:id="26" w:author="Jim Smith" w:date="2020-02-25T09:11:00Z" w:initials="JS">
+  <w:comment w:id="4" w:author="Jim Smith" w:date="2020-02-25T09:11:00Z" w:initials="JS">
     <w:p>
       <w:pPr>
         <w:pStyle w:val="CommentText"/>
@@ -901,7 +881,6 @@
 <file path=word/commentsExtended.xml><?xml version="1.0" encoding="utf-8"?>
 <w15:commentsEx xmlns:wpc="http://schemas.microsoft.com/office/word/2010/wordprocessingCanvas" xmlns:cx="http://schemas.microsoft.com/office/drawing/2014/chartex" xmlns:cx1="http://schemas.microsoft.com/office/drawing/2015/9/8/chartex" xmlns:cx2="http://schemas.microsoft.com/office/drawing/2015/10/21/chartex" xmlns:cx3="http://schemas.microsoft.com/office/drawing/2016/5/9/chartex" xmlns:cx4="http://schemas.microsoft.com/office/drawing/2016/5/10/chartex" xmlns:cx5="http://schemas.microsoft.com/office/drawing/2016/5/11/chartex" xmlns:cx6="http://schemas.microsoft.com/office/drawing/2016/5/12/chartex" xmlns:cx7="http://schemas.microsoft.com/office/drawing/2016/5/13/chartex" xmlns:cx8="http://schemas.microsoft.com/office/drawing/2016/5/14/chartex" xmlns:mc="http://schemas.openxmlformats.org/markup-compatibility/2006" xmlns:aink="http://schemas.microsoft.com/office/drawing/2016/ink" xmlns:am3d="http://schemas.microsoft.com/office/drawing/2017/model3d" xmlns:o="urn:schemas-microsoft-com:office:office" xmlns:r="http://schemas.openxmlformats.org/officeDocument/2006/relationships" xmlns:m="http://schemas.openxmlformats.org/officeDocument/2006/math" xmlns:v="urn:schemas-microsoft-com:vml" xmlns:wp14="http://schemas.microsoft.com/office/word/2010/wordprocessingDrawing" xmlns:wp="http://schemas.openxmlformats.org/drawingml/2006/wordprocessingDrawing" xmlns:w10="urn:schemas-microsoft-com:office:word" xmlns:w="http://schemas.openxmlformats.org/wordprocessingml/2006/main" xmlns:w14="http://schemas.microsoft.com/office/word/2010/wordml" xmlns:w15="http://schemas.microsoft.com/office/word/2012/wordml" xmlns:w16cid="http://schemas.microsoft.com/office/word/2016/wordml/cid" xmlns:w16se="http://schemas.microsoft.com/office/word/2015/wordml/symex" xmlns:wpg="http://schemas.microsoft.com/office/word/2010/wordprocessingGroup" xmlns:wpi="http://schemas.microsoft.com/office/word/2010/wordprocessingInk" xmlns:wne="http://schemas.microsoft.com/office/word/2006/wordml" xmlns:wps="http://schemas.microsoft.com/office/word/2010/wordprocessingShape" mc:Ignorable="w14 w15 w16se w16cid wp14">
   <w15:commentEx w15:paraId="0CDBA412" w15:done="0"/>
-  <w15:commentEx w15:paraId="76256783" w15:done="0"/>
   <w15:commentEx w15:paraId="00B0882B" w15:done="0"/>
   <w15:commentEx w15:paraId="00D1B80C" w15:done="0"/>
   <w15:commentEx w15:paraId="193A174B" w15:done="0"/>
@@ -912,7 +891,6 @@
 <file path=word/commentsIds.xml><?xml version="1.0" encoding="utf-8"?>
 <w16cid:commentsIds xmlns:wpc="http://schemas.microsoft.com/office/word/2010/wordprocessingCanvas" xmlns:cx="http://schemas.microsoft.com/office/drawing/2014/chartex" xmlns:cx1="http://schemas.microsoft.com/office/drawing/2015/9/8/chartex" xmlns:cx2="http://schemas.microsoft.com/office/drawing/2015/10/21/chartex" xmlns:cx3="http://schemas.microsoft.com/office/drawing/2016/5/9/chartex" xmlns:cx4="http://schemas.microsoft.com/office/drawing/2016/5/10/chartex" xmlns:cx5="http://schemas.microsoft.com/office/drawing/2016/5/11/chartex" xmlns:cx6="http://schemas.microsoft.com/office/drawing/2016/5/12/chartex" xmlns:cx7="http://schemas.microsoft.com/office/drawing/2016/5/13/chartex" xmlns:cx8="http://schemas.microsoft.com/office/drawing/2016/5/14/chartex" xmlns:mc="http://schemas.openxmlformats.org/markup-compatibility/2006" xmlns:aink="http://schemas.microsoft.com/office/drawing/2016/ink" xmlns:am3d="http://schemas.microsoft.com/office/drawing/2017/model3d" xmlns:o="urn:schemas-microsoft-com:office:office" xmlns:r="http://schemas.openxmlformats.org/officeDocument/2006/relationships" xmlns:m="http://schemas.openxmlformats.org/officeDocument/2006/math" xmlns:v="urn:schemas-microsoft-com:vml" xmlns:wp14="http://schemas.microsoft.com/office/word/2010/wordprocessingDrawing" xmlns:wp="http://schemas.openxmlformats.org/drawingml/2006/wordprocessingDrawing" xmlns:w10="urn:schemas-microsoft-com:office:word" xmlns:w="http://schemas.openxmlformats.org/wordprocessingml/2006/main" xmlns:w14="http://schemas.microsoft.com/office/word/2010/wordml" xmlns:w15="http://schemas.microsoft.com/office/word/2012/wordml" xmlns:w16cid="http://schemas.microsoft.com/office/word/2016/wordml/cid" xmlns:w16se="http://schemas.microsoft.com/office/word/2015/wordml/symex" xmlns:wpg="http://schemas.microsoft.com/office/word/2010/wordprocessingGroup" xmlns:wpi="http://schemas.microsoft.com/office/word/2010/wordprocessingInk" xmlns:wne="http://schemas.microsoft.com/office/word/2006/wordml" xmlns:wps="http://schemas.microsoft.com/office/word/2010/wordprocessingShape" mc:Ignorable="w14 w15 w16se w16cid wp14">
   <w16cid:commentId w16cid:paraId="0CDBA412" w16cid:durableId="21FF6385"/>
-  <w16cid:commentId w16cid:paraId="76256783" w16cid:durableId="21FF620E"/>
   <w16cid:commentId w16cid:paraId="00B0882B" w16cid:durableId="21FF6298"/>
   <w16cid:commentId w16cid:paraId="00D1B80C" w16cid:durableId="21FF62D2"/>
   <w16cid:commentId w16cid:paraId="193A174B" w16cid:durableId="22010DEA"/>
@@ -1012,7 +990,7 @@
         <w:rFonts w:ascii="Wingdings" w:hAnsi="Wingdings" w:hint="default"/>
       </w:rPr>
     </w:lvl>
-    <w:lvl w:ilvl="3" w:tplc="04090001" w:tentative="1">
+    <w:lvl w:ilvl="3" w:tplc="04090001">
       <w:start w:val="1"/>
       <w:numFmt w:val="bullet"/>
       <w:lvlText w:val=""/>
@@ -1086,6 +1064,119 @@
     </w:lvl>
   </w:abstractNum>
   <w:abstractNum w:abstractNumId="1" w15:restartNumberingAfterBreak="0">
+    <w:nsid w:val="25A140F6"/>
+    <w:multiLevelType w:val="hybridMultilevel"/>
+    <w:tmpl w:val="AD48391E"/>
+    <w:lvl w:ilvl="0" w:tplc="04090001">
+      <w:start w:val="1"/>
+      <w:numFmt w:val="bullet"/>
+      <w:lvlText w:val=""/>
+      <w:lvlJc w:val="left"/>
+      <w:pPr>
+        <w:ind w:left="1080" w:hanging="360"/>
+      </w:pPr>
+      <w:rPr>
+        <w:rFonts w:ascii="Symbol" w:hAnsi="Symbol" w:hint="default"/>
+      </w:rPr>
+    </w:lvl>
+    <w:lvl w:ilvl="1" w:tplc="04090003" w:tentative="1">
+      <w:start w:val="1"/>
+      <w:numFmt w:val="bullet"/>
+      <w:lvlText w:val="o"/>
+      <w:lvlJc w:val="left"/>
+      <w:pPr>
+        <w:ind w:left="1800" w:hanging="360"/>
+      </w:pPr>
+      <w:rPr>
+        <w:rFonts w:ascii="Courier New" w:hAnsi="Courier New" w:cs="Courier New" w:hint="default"/>
+      </w:rPr>
+    </w:lvl>
+    <w:lvl w:ilvl="2" w:tplc="04090005" w:tentative="1">
+      <w:start w:val="1"/>
+      <w:numFmt w:val="bullet"/>
+      <w:lvlText w:val=""/>
+      <w:lvlJc w:val="left"/>
+      <w:pPr>
+        <w:ind w:left="2520" w:hanging="360"/>
+      </w:pPr>
+      <w:rPr>
+        <w:rFonts w:ascii="Wingdings" w:hAnsi="Wingdings" w:hint="default"/>
+      </w:rPr>
+    </w:lvl>
+    <w:lvl w:ilvl="3" w:tplc="04090001" w:tentative="1">
+      <w:start w:val="1"/>
+      <w:numFmt w:val="bullet"/>
+      <w:lvlText w:val=""/>
+      <w:lvlJc w:val="left"/>
+      <w:pPr>
+        <w:ind w:left="3240" w:hanging="360"/>
+      </w:pPr>
+      <w:rPr>
+        <w:rFonts w:ascii="Symbol" w:hAnsi="Symbol" w:hint="default"/>
+      </w:rPr>
+    </w:lvl>
+    <w:lvl w:ilvl="4" w:tplc="04090003" w:tentative="1">
+      <w:start w:val="1"/>
+      <w:numFmt w:val="bullet"/>
+      <w:lvlText w:val="o"/>
+      <w:lvlJc w:val="left"/>
+      <w:pPr>
+        <w:ind w:left="3960" w:hanging="360"/>
+      </w:pPr>
+      <w:rPr>
+        <w:rFonts w:ascii="Courier New" w:hAnsi="Courier New" w:cs="Courier New" w:hint="default"/>
+      </w:rPr>
+    </w:lvl>
+    <w:lvl w:ilvl="5" w:tplc="04090005" w:tentative="1">
+      <w:start w:val="1"/>
+      <w:numFmt w:val="bullet"/>
+      <w:lvlText w:val=""/>
+      <w:lvlJc w:val="left"/>
+      <w:pPr>
+        <w:ind w:left="4680" w:hanging="360"/>
+      </w:pPr>
+      <w:rPr>
+        <w:rFonts w:ascii="Wingdings" w:hAnsi="Wingdings" w:hint="default"/>
+      </w:rPr>
+    </w:lvl>
+    <w:lvl w:ilvl="6" w:tplc="04090001" w:tentative="1">
+      <w:start w:val="1"/>
+      <w:numFmt w:val="bullet"/>
+      <w:lvlText w:val=""/>
+      <w:lvlJc w:val="left"/>
+      <w:pPr>
+        <w:ind w:left="5400" w:hanging="360"/>
+      </w:pPr>
+      <w:rPr>
+        <w:rFonts w:ascii="Symbol" w:hAnsi="Symbol" w:hint="default"/>
+      </w:rPr>
+    </w:lvl>
+    <w:lvl w:ilvl="7" w:tplc="04090003" w:tentative="1">
+      <w:start w:val="1"/>
+      <w:numFmt w:val="bullet"/>
+      <w:lvlText w:val="o"/>
+      <w:lvlJc w:val="left"/>
+      <w:pPr>
+        <w:ind w:left="6120" w:hanging="360"/>
+      </w:pPr>
+      <w:rPr>
+        <w:rFonts w:ascii="Courier New" w:hAnsi="Courier New" w:cs="Courier New" w:hint="default"/>
+      </w:rPr>
+    </w:lvl>
+    <w:lvl w:ilvl="8" w:tplc="04090005" w:tentative="1">
+      <w:start w:val="1"/>
+      <w:numFmt w:val="bullet"/>
+      <w:lvlText w:val=""/>
+      <w:lvlJc w:val="left"/>
+      <w:pPr>
+        <w:ind w:left="6840" w:hanging="360"/>
+      </w:pPr>
+      <w:rPr>
+        <w:rFonts w:ascii="Wingdings" w:hAnsi="Wingdings" w:hint="default"/>
+      </w:rPr>
+    </w:lvl>
+  </w:abstractNum>
+  <w:abstractNum w:abstractNumId="2" w15:restartNumberingAfterBreak="0">
     <w:nsid w:val="6E131AB7"/>
     <w:multiLevelType w:val="hybridMultilevel"/>
     <w:tmpl w:val="05607B62"/>
@@ -1192,6 +1283,119 @@
       <w:lvlJc w:val="left"/>
       <w:pPr>
         <w:ind w:left="6120" w:hanging="360"/>
+      </w:pPr>
+      <w:rPr>
+        <w:rFonts w:ascii="Wingdings" w:hAnsi="Wingdings" w:hint="default"/>
+      </w:rPr>
+    </w:lvl>
+  </w:abstractNum>
+  <w:abstractNum w:abstractNumId="3" w15:restartNumberingAfterBreak="0">
+    <w:nsid w:val="70676F62"/>
+    <w:multiLevelType w:val="hybridMultilevel"/>
+    <w:tmpl w:val="BE24E16A"/>
+    <w:lvl w:ilvl="0" w:tplc="04090003">
+      <w:start w:val="1"/>
+      <w:numFmt w:val="bullet"/>
+      <w:lvlText w:val="o"/>
+      <w:lvlJc w:val="left"/>
+      <w:pPr>
+        <w:ind w:left="1080" w:hanging="360"/>
+      </w:pPr>
+      <w:rPr>
+        <w:rFonts w:ascii="Courier New" w:hAnsi="Courier New" w:cs="Courier New" w:hint="default"/>
+      </w:rPr>
+    </w:lvl>
+    <w:lvl w:ilvl="1" w:tplc="04090003">
+      <w:start w:val="1"/>
+      <w:numFmt w:val="bullet"/>
+      <w:lvlText w:val="o"/>
+      <w:lvlJc w:val="left"/>
+      <w:pPr>
+        <w:ind w:left="1800" w:hanging="360"/>
+      </w:pPr>
+      <w:rPr>
+        <w:rFonts w:ascii="Courier New" w:hAnsi="Courier New" w:cs="Courier New" w:hint="default"/>
+      </w:rPr>
+    </w:lvl>
+    <w:lvl w:ilvl="2" w:tplc="04090005" w:tentative="1">
+      <w:start w:val="1"/>
+      <w:numFmt w:val="bullet"/>
+      <w:lvlText w:val=""/>
+      <w:lvlJc w:val="left"/>
+      <w:pPr>
+        <w:ind w:left="2520" w:hanging="360"/>
+      </w:pPr>
+      <w:rPr>
+        <w:rFonts w:ascii="Wingdings" w:hAnsi="Wingdings" w:hint="default"/>
+      </w:rPr>
+    </w:lvl>
+    <w:lvl w:ilvl="3" w:tplc="04090001" w:tentative="1">
+      <w:start w:val="1"/>
+      <w:numFmt w:val="bullet"/>
+      <w:lvlText w:val=""/>
+      <w:lvlJc w:val="left"/>
+      <w:pPr>
+        <w:ind w:left="3240" w:hanging="360"/>
+      </w:pPr>
+      <w:rPr>
+        <w:rFonts w:ascii="Symbol" w:hAnsi="Symbol" w:hint="default"/>
+      </w:rPr>
+    </w:lvl>
+    <w:lvl w:ilvl="4" w:tplc="04090003" w:tentative="1">
+      <w:start w:val="1"/>
+      <w:numFmt w:val="bullet"/>
+      <w:lvlText w:val="o"/>
+      <w:lvlJc w:val="left"/>
+      <w:pPr>
+        <w:ind w:left="3960" w:hanging="360"/>
+      </w:pPr>
+      <w:rPr>
+        <w:rFonts w:ascii="Courier New" w:hAnsi="Courier New" w:cs="Courier New" w:hint="default"/>
+      </w:rPr>
+    </w:lvl>
+    <w:lvl w:ilvl="5" w:tplc="04090005" w:tentative="1">
+      <w:start w:val="1"/>
+      <w:numFmt w:val="bullet"/>
+      <w:lvlText w:val=""/>
+      <w:lvlJc w:val="left"/>
+      <w:pPr>
+        <w:ind w:left="4680" w:hanging="360"/>
+      </w:pPr>
+      <w:rPr>
+        <w:rFonts w:ascii="Wingdings" w:hAnsi="Wingdings" w:hint="default"/>
+      </w:rPr>
+    </w:lvl>
+    <w:lvl w:ilvl="6" w:tplc="04090001" w:tentative="1">
+      <w:start w:val="1"/>
+      <w:numFmt w:val="bullet"/>
+      <w:lvlText w:val=""/>
+      <w:lvlJc w:val="left"/>
+      <w:pPr>
+        <w:ind w:left="5400" w:hanging="360"/>
+      </w:pPr>
+      <w:rPr>
+        <w:rFonts w:ascii="Symbol" w:hAnsi="Symbol" w:hint="default"/>
+      </w:rPr>
+    </w:lvl>
+    <w:lvl w:ilvl="7" w:tplc="04090003" w:tentative="1">
+      <w:start w:val="1"/>
+      <w:numFmt w:val="bullet"/>
+      <w:lvlText w:val="o"/>
+      <w:lvlJc w:val="left"/>
+      <w:pPr>
+        <w:ind w:left="6120" w:hanging="360"/>
+      </w:pPr>
+      <w:rPr>
+        <w:rFonts w:ascii="Courier New" w:hAnsi="Courier New" w:cs="Courier New" w:hint="default"/>
+      </w:rPr>
+    </w:lvl>
+    <w:lvl w:ilvl="8" w:tplc="04090005" w:tentative="1">
+      <w:start w:val="1"/>
+      <w:numFmt w:val="bullet"/>
+      <w:lvlText w:val=""/>
+      <w:lvlJc w:val="left"/>
+      <w:pPr>
+        <w:ind w:left="6840" w:hanging="360"/>
       </w:pPr>
       <w:rPr>
         <w:rFonts w:ascii="Wingdings" w:hAnsi="Wingdings" w:hint="default"/>
@@ -1202,7 +1406,13 @@
     <w:abstractNumId w:val="0"/>
   </w:num>
   <w:num w:numId="2">
+    <w:abstractNumId w:val="2"/>
+  </w:num>
+  <w:num w:numId="3">
     <w:abstractNumId w:val="1"/>
+  </w:num>
+  <w:num w:numId="4">
+    <w:abstractNumId w:val="3"/>
   </w:num>
 </w:numbering>
 </file>

</xml_diff>